<commit_message>
Update Word templates with {{nazwa_gminy}} placeholder
</commit_message>
<xml_diff>
--- a/analizaWZ_szablony/analiza_wz_szablon 1_budynek.docx
+++ b/analizaWZ_szablony/analiza_wz_szablon 1_budynek.docx
@@ -21,7 +21,24 @@
         <w:tab/>
         <w:tab/>
         <w:tab/>
-        <w:t>Ostrów Wielkopolski, dnia {{today}}</w:t>
+      </w:r>
+      <w:r>
+        <w:rPr>
+          <w:rFonts w:cs="Arial" w:ascii="Arial" w:hAnsi="Arial"/>
+          <w:b w:val="false"/>
+          <w:sz w:val="22"/>
+          <w:szCs w:val="22"/>
+        </w:rPr>
+        <w:t>{{nazwa_gminy}}</w:t>
+      </w:r>
+      <w:r>
+        <w:rPr>
+          <w:rFonts w:cs="Arial" w:ascii="Arial" w:hAnsi="Arial"/>
+          <w:b w:val="false"/>
+          <w:sz w:val="22"/>
+          <w:szCs w:val="22"/>
+        </w:rPr>
+        <w:t>, dnia {{today}}</w:t>
       </w:r>
     </w:p>
     <w:p>
@@ -241,7 +258,25 @@
           <w:sz w:val="22"/>
           <w:szCs w:val="22"/>
         </w:rPr>
-        <w:t>{{Nazwa_inwestycji}} przewidziana do realizacji na działce/działkach nr {{nr_dzialki}} (obręb {{nr_obrebu}}) położonej w Ostrowie Wielkopolskim.</w:t>
+        <w:t xml:space="preserve">{{Nazwa_inwestycji}} przewidziana do realizacji na działce/działkach nr {{nr_dzialki}} (obręb {{nr_obrebu}}) położonej w </w:t>
+      </w:r>
+      <w:r>
+        <w:rPr>
+          <w:rFonts w:cs="Arial" w:ascii="Arial" w:hAnsi="Arial"/>
+          <w:b w:val="false"/>
+          <w:sz w:val="22"/>
+          <w:szCs w:val="22"/>
+        </w:rPr>
+        <w:t xml:space="preserve">gminie </w:t>
+      </w:r>
+      <w:r>
+        <w:rPr>
+          <w:rFonts w:cs="Arial" w:ascii="Arial" w:hAnsi="Arial"/>
+          <w:b w:val="false"/>
+          <w:sz w:val="22"/>
+          <w:szCs w:val="22"/>
+        </w:rPr>
+        <w:t>{{nazwa_gminy}}.</w:t>
       </w:r>
     </w:p>
     <w:p>
@@ -1335,7 +1370,43 @@
           <w:sz w:val="22"/>
           <w:szCs w:val="22"/>
         </w:rPr>
-        <w:t>a) Operator ENERGA S.A. zobowiązuje się zapewnić zaopatrzenie w energię elektryczną zgodnie z pismem załączonym do wniosku.</w:t>
+        <w:t xml:space="preserve">a) </w:t>
+      </w:r>
+      <w:r>
+        <w:rPr>
+          <w:rFonts w:cs="Arial" w:ascii="Arial" w:hAnsi="Arial"/>
+          <w:b w:val="false"/>
+          <w:sz w:val="22"/>
+          <w:szCs w:val="22"/>
+        </w:rPr>
+        <w:t xml:space="preserve">Lokalny </w:t>
+      </w:r>
+      <w:r>
+        <w:rPr>
+          <w:rFonts w:cs="Arial" w:ascii="Arial" w:hAnsi="Arial"/>
+          <w:b w:val="false"/>
+          <w:sz w:val="22"/>
+          <w:szCs w:val="22"/>
+        </w:rPr>
+        <w:t xml:space="preserve">Operator </w:t>
+      </w:r>
+      <w:r>
+        <w:rPr>
+          <w:rFonts w:cs="Arial" w:ascii="Arial" w:hAnsi="Arial"/>
+          <w:b w:val="false"/>
+          <w:sz w:val="22"/>
+          <w:szCs w:val="22"/>
+        </w:rPr>
+        <w:t>Sieci Elektroenergetycznej</w:t>
+      </w:r>
+      <w:r>
+        <w:rPr>
+          <w:rFonts w:cs="Arial" w:ascii="Arial" w:hAnsi="Arial"/>
+          <w:b w:val="false"/>
+          <w:sz w:val="22"/>
+          <w:szCs w:val="22"/>
+        </w:rPr>
+        <w:t xml:space="preserve"> zobowiązuje się zapewnić zaopatrzenie w energię elektryczną zgodnie z pismem załączonym do wniosku.</w:t>
       </w:r>
     </w:p>
     <w:p>
@@ -1353,7 +1424,43 @@
           <w:sz w:val="22"/>
           <w:szCs w:val="22"/>
         </w:rPr>
-        <w:t>b) Przedsiębiorstwo WODKAN podaje, że przedmiotowa działka posiada dostęp do sieci wodociągowej oraz sieci kanalizacji sanitarnej i deszczowej w ulicy {{adres_dzialki}}, zgodnie z pismem załączonym do wniosku</w:t>
+        <w:t xml:space="preserve">b) </w:t>
+      </w:r>
+      <w:r>
+        <w:rPr>
+          <w:rFonts w:cs="Arial" w:ascii="Arial" w:hAnsi="Arial"/>
+          <w:b w:val="false"/>
+          <w:sz w:val="22"/>
+          <w:szCs w:val="22"/>
+        </w:rPr>
+        <w:t xml:space="preserve">Lokalne </w:t>
+      </w:r>
+      <w:r>
+        <w:rPr>
+          <w:rFonts w:cs="Arial" w:ascii="Arial" w:hAnsi="Arial"/>
+          <w:b w:val="false"/>
+          <w:sz w:val="22"/>
+          <w:szCs w:val="22"/>
+        </w:rPr>
+        <w:t xml:space="preserve">Przedsiębiorstwo </w:t>
+      </w:r>
+      <w:r>
+        <w:rPr>
+          <w:rFonts w:cs="Arial" w:ascii="Arial" w:hAnsi="Arial"/>
+          <w:b w:val="false"/>
+          <w:sz w:val="22"/>
+          <w:szCs w:val="22"/>
+        </w:rPr>
+        <w:t>Wodociągowe</w:t>
+      </w:r>
+      <w:r>
+        <w:rPr>
+          <w:rFonts w:cs="Arial" w:ascii="Arial" w:hAnsi="Arial"/>
+          <w:b w:val="false"/>
+          <w:sz w:val="22"/>
+          <w:szCs w:val="22"/>
+        </w:rPr>
+        <w:t xml:space="preserve"> podaje, że przedmiotowa działka posiada dostęp do sieci wodociągowej oraz sieci kanalizacji sanitarnej i deszczowej w ulicy {{adres_dzialki}}, zgodnie z pismem załączonym do wniosku</w:t>
       </w:r>
     </w:p>
     <w:p>
@@ -1677,10 +1784,7 @@
         </w:rPr>
       </w:pPr>
       <w:r>
-        <w:rPr>
-          <w:sz w:val="22"/>
-          <w:szCs w:val="22"/>
-        </w:rPr>
+        <w:rPr/>
       </w:r>
     </w:p>
     <w:p>
@@ -1800,7 +1904,34 @@
           <w:sz w:val="20"/>
           <w:szCs w:val="20"/>
         </w:rPr>
-        <w:t>Urbanista mgr inż. Andrzej Jagucki</w:t>
+        <w:t xml:space="preserve">Urbanista mgr inż. </w:t>
+      </w:r>
+      <w:r>
+        <w:rPr>
+          <w:rFonts w:cs="Arial" w:ascii="Arial" w:hAnsi="Arial"/>
+          <w:b w:val="false"/>
+          <w:sz w:val="20"/>
+          <w:szCs w:val="20"/>
+        </w:rPr>
+        <w:t>Imię</w:t>
+      </w:r>
+      <w:r>
+        <w:rPr>
+          <w:rFonts w:cs="Arial" w:ascii="Arial" w:hAnsi="Arial"/>
+          <w:b w:val="false"/>
+          <w:sz w:val="20"/>
+          <w:szCs w:val="20"/>
+        </w:rPr>
+        <w:t xml:space="preserve"> </w:t>
+      </w:r>
+      <w:r>
+        <w:rPr>
+          <w:rFonts w:cs="Arial" w:ascii="Arial" w:hAnsi="Arial"/>
+          <w:b w:val="false"/>
+          <w:sz w:val="20"/>
+          <w:szCs w:val="20"/>
+        </w:rPr>
+        <w:t>Nazwisko</w:t>
       </w:r>
     </w:p>
     <w:p>

</xml_diff>